<commit_message>
Manual with artwork by Svejda+Goldmann
</commit_message>
<xml_diff>
--- a/docs/manual-cs.docx
+++ b/docs/manual-cs.docx
@@ -2,6 +2,105 @@
 <file path=word/document.xml><?xml version="1.0" encoding="utf-8"?>
 <w:document xmlns:wpc="http://schemas.microsoft.com/office/word/2010/wordprocessingCanvas" xmlns:cx="http://schemas.microsoft.com/office/drawing/2014/chartex" xmlns:cx1="http://schemas.microsoft.com/office/drawing/2015/9/8/chartex" xmlns:cx2="http://schemas.microsoft.com/office/drawing/2015/10/21/chartex" xmlns:cx3="http://schemas.microsoft.com/office/drawing/2016/5/9/chartex" xmlns:cx4="http://schemas.microsoft.com/office/drawing/2016/5/10/chartex" xmlns:cx5="http://schemas.microsoft.com/office/drawing/2016/5/11/chartex" xmlns:cx6="http://schemas.microsoft.com/office/drawing/2016/5/12/chartex" xmlns:cx7="http://schemas.microsoft.com/office/drawing/2016/5/13/chartex" xmlns:cx8="http://schemas.microsoft.com/office/drawing/2016/5/14/chartex" xmlns:mc="http://schemas.openxmlformats.org/markup-compatibility/2006" xmlns:aink="http://schemas.microsoft.com/office/drawing/2016/ink" xmlns:am3d="http://schemas.microsoft.com/office/drawing/2017/model3d" xmlns:o="urn:schemas-microsoft-com:office:office" xmlns:r="http://schemas.openxmlformats.org/officeDocument/2006/relationships" xmlns:m="http://schemas.openxmlformats.org/officeDocument/2006/math" xmlns:v="urn:schemas-microsoft-com:vml" xmlns:wp14="http://schemas.microsoft.com/office/word/2010/wordprocessingDrawing" xmlns:wp="http://schemas.openxmlformats.org/drawingml/2006/wordprocessingDrawing" xmlns:w10="urn:schemas-microsoft-com:office:word" xmlns:w="http://schemas.openxmlformats.org/wordprocessingml/2006/main" xmlns:w14="http://schemas.microsoft.com/office/word/2010/wordml" xmlns:w15="http://schemas.microsoft.com/office/word/2012/wordml" xmlns:w16cid="http://schemas.microsoft.com/office/word/2016/wordml/cid" xmlns:w16se="http://schemas.microsoft.com/office/word/2015/wordml/symex" xmlns:wpg="http://schemas.microsoft.com/office/word/2010/wordprocessingGroup" xmlns:wpi="http://schemas.microsoft.com/office/word/2010/wordprocessingInk" xmlns:wne="http://schemas.microsoft.com/office/word/2006/wordml" xmlns:wps="http://schemas.microsoft.com/office/word/2010/wordprocessingShape" mc:Ignorable="w14 w15 w16se w16cid wp14">
   <w:body>
+    <w:sdt>
+      <w:sdtPr>
+        <w:id w:val="-794834539"/>
+        <w:docPartObj>
+          <w:docPartGallery w:val="Cover Pages"/>
+          <w:docPartUnique/>
+        </w:docPartObj>
+      </w:sdtPr>
+      <w:sdtEndPr>
+        <w:rPr>
+          <w:rFonts w:ascii="Calibri" w:hAnsi="Calibri" w:cs="Calibri"/>
+          <w:lang w:val="en-US"/>
+        </w:rPr>
+      </w:sdtEndPr>
+      <w:sdtContent>
+        <w:bookmarkStart w:id="0" w:name="_GoBack" w:displacedByCustomXml="prev"/>
+        <w:p>
+          <w:r>
+            <w:rPr>
+              <w:rFonts w:ascii="Calibri" w:hAnsi="Calibri" w:cs="Calibri"/>
+              <w:noProof/>
+              <w:lang w:val="en-US"/>
+            </w:rPr>
+            <w:drawing>
+              <wp:anchor distT="0" distB="0" distL="114300" distR="114300" simplePos="0" relativeHeight="251662336" behindDoc="0" locked="0" layoutInCell="1" allowOverlap="1" wp14:anchorId="293BEA42" wp14:editId="670E279D">
+                <wp:simplePos x="0" y="0"/>
+                <wp:positionH relativeFrom="page">
+                  <wp:align>right</wp:align>
+                </wp:positionH>
+                <wp:positionV relativeFrom="paragraph">
+                  <wp:posOffset>-899795</wp:posOffset>
+                </wp:positionV>
+                <wp:extent cx="7553325" cy="10683892"/>
+                <wp:effectExtent l="0" t="0" r="0" b="3175"/>
+                <wp:wrapNone/>
+                <wp:docPr id="3" name="Obrázek 3"/>
+                <wp:cNvGraphicFramePr>
+                  <a:graphicFrameLocks xmlns:a="http://schemas.openxmlformats.org/drawingml/2006/main" noChangeAspect="1"/>
+                </wp:cNvGraphicFramePr>
+                <a:graphic xmlns:a="http://schemas.openxmlformats.org/drawingml/2006/main">
+                  <a:graphicData uri="http://schemas.openxmlformats.org/drawingml/2006/picture">
+                    <pic:pic xmlns:pic="http://schemas.openxmlformats.org/drawingml/2006/picture">
+                      <pic:nvPicPr>
+                        <pic:cNvPr id="3" name="omen---alfa---CZ.jpg"/>
+                        <pic:cNvPicPr/>
+                      </pic:nvPicPr>
+                      <pic:blipFill>
+                        <a:blip r:embed="rId7" cstate="print">
+                          <a:extLst>
+                            <a:ext uri="{28A0092B-C50C-407E-A947-70E740481C1C}">
+                              <a14:useLocalDpi xmlns:a14="http://schemas.microsoft.com/office/drawing/2010/main" val="0"/>
+                            </a:ext>
+                          </a:extLst>
+                        </a:blip>
+                        <a:stretch>
+                          <a:fillRect/>
+                        </a:stretch>
+                      </pic:blipFill>
+                      <pic:spPr>
+                        <a:xfrm>
+                          <a:off x="0" y="0"/>
+                          <a:ext cx="7553325" cy="10683892"/>
+                        </a:xfrm>
+                        <a:prstGeom prst="rect">
+                          <a:avLst/>
+                        </a:prstGeom>
+                      </pic:spPr>
+                    </pic:pic>
+                  </a:graphicData>
+                </a:graphic>
+                <wp14:sizeRelH relativeFrom="margin">
+                  <wp14:pctWidth>0</wp14:pctWidth>
+                </wp14:sizeRelH>
+                <wp14:sizeRelV relativeFrom="margin">
+                  <wp14:pctHeight>0</wp14:pctHeight>
+                </wp14:sizeRelV>
+              </wp:anchor>
+            </w:drawing>
+          </w:r>
+          <w:bookmarkEnd w:id="0"/>
+        </w:p>
+        <w:p>
+          <w:pPr>
+            <w:spacing w:line="259" w:lineRule="auto"/>
+            <w:rPr>
+              <w:rFonts w:ascii="Calibri" w:hAnsi="Calibri" w:cs="Calibri"/>
+              <w:lang w:val="en-US"/>
+            </w:rPr>
+          </w:pPr>
+          <w:r>
+            <w:rPr>
+              <w:rFonts w:ascii="Calibri" w:hAnsi="Calibri" w:cs="Calibri"/>
+              <w:lang w:val="en-US"/>
+            </w:rPr>
+            <w:br w:type="page"/>
+          </w:r>
+        </w:p>
+      </w:sdtContent>
+    </w:sdt>
     <w:p>
       <w:pPr>
         <w:rPr>
@@ -49,7 +148,7 @@
                     </pic:cNvPicPr>
                   </pic:nvPicPr>
                   <pic:blipFill>
-                    <a:blip r:embed="rId7">
+                    <a:blip r:embed="rId8">
                       <a:extLst>
                         <a:ext uri="{28A0092B-C50C-407E-A947-70E740481C1C}">
                           <a14:useLocalDpi xmlns:a14="http://schemas.microsoft.com/office/drawing/2010/main" val="0"/>
@@ -342,23 +441,7 @@
           <w:rFonts w:cs="Calibri"/>
           <w:lang w:val="en-US"/>
         </w:rPr>
-        <w:t>je jednoduchý jednodeskový počítač, postavený na procesoru Intel 8085</w:t>
-      </w:r>
-      <w:proofErr w:type="gramStart"/>
-      <w:r>
-        <w:rPr>
-          <w:rFonts w:cs="Calibri"/>
-          <w:lang w:val="en-US"/>
-        </w:rPr>
-        <w:t xml:space="preserve">. </w:t>
-      </w:r>
-      <w:proofErr w:type="gramEnd"/>
-      <w:r>
-        <w:rPr>
-          <w:rFonts w:cs="Calibri"/>
-          <w:lang w:val="en-US"/>
-        </w:rPr>
-        <w:t>Jeho základní parametry jsou</w:t>
+        <w:t>je jednoduchý jednodeskový počítač, postavený na procesoru Intel 8085. Jeho základní parametry jsou</w:t>
       </w:r>
       <w:r>
         <w:rPr>
@@ -1304,7 +1387,7 @@
                     </pic:cNvPicPr>
                   </pic:nvPicPr>
                   <pic:blipFill>
-                    <a:blip r:embed="rId8" cstate="print">
+                    <a:blip r:embed="rId9" cstate="print">
                       <a:extLst>
                         <a:ext uri="{28A0092B-C50C-407E-A947-70E740481C1C}">
                           <a14:useLocalDpi xmlns:a14="http://schemas.microsoft.com/office/drawing/2010/main" val="0"/>
@@ -1601,23 +1684,7 @@
           <w:rFonts w:cs="Calibri"/>
           <w:lang w:val="en-US"/>
         </w:rPr>
-        <w:t>Spojení pinů 1 a 2 zakazuje zápis, spojení 2 a 3 jej povoluje</w:t>
-      </w:r>
-      <w:proofErr w:type="gramStart"/>
-      <w:r>
-        <w:rPr>
-          <w:rFonts w:cs="Calibri"/>
-          <w:lang w:val="en-US"/>
-        </w:rPr>
-        <w:t xml:space="preserve">. </w:t>
-      </w:r>
-      <w:proofErr w:type="gramEnd"/>
-      <w:r>
-        <w:rPr>
-          <w:rFonts w:cs="Calibri"/>
-          <w:lang w:val="en-US"/>
-        </w:rPr>
-        <w:t>Normálně jsou propojeny 1 a 2</w:t>
+        <w:t>Spojení pinů 1 a 2 zakazuje zápis, spojení 2 a 3 jej povoluje. Normálně jsou propojeny 1 a 2</w:t>
       </w:r>
       <w:r>
         <w:rPr>
@@ -10889,17 +10956,7 @@
           <w:color w:val="000000"/>
           <w:lang w:val="en-US" w:eastAsia="cs-CZ"/>
         </w:rPr>
-        <w:t xml:space="preserve">       2.4 D &lt;a</w:t>
-      </w:r>
-      <w:bookmarkStart w:id="0" w:name="_GoBack"/>
-      <w:bookmarkEnd w:id="0"/>
-      <w:r>
-        <w:rPr>
-          <w:rFonts w:eastAsia="Times New Roman" w:cs="Courier New"/>
-          <w:color w:val="000000"/>
-          <w:lang w:val="en-US" w:eastAsia="cs-CZ"/>
-        </w:rPr>
-        <w:t>dres</w:t>
+        <w:t xml:space="preserve">       2.4 D &lt;adres</w:t>
       </w:r>
       <w:r>
         <w:rPr>
@@ -18232,11 +18289,13 @@
       </w:pPr>
     </w:p>
     <w:sectPr>
-      <w:headerReference w:type="default" r:id="rId9"/>
-      <w:footerReference w:type="default" r:id="rId10"/>
+      <w:headerReference w:type="default" r:id="rId10"/>
+      <w:footerReference w:type="default" r:id="rId11"/>
       <w:pgSz w:w="11906" w:h="16838"/>
       <w:pgMar w:top="1417" w:right="1417" w:bottom="1417" w:left="1417" w:header="708" w:footer="708" w:gutter="0"/>
+      <w:pgNumType w:start="0"/>
       <w:cols w:space="708"/>
+      <w:titlePg/>
       <w:docGrid w:linePitch="360"/>
     </w:sectPr>
   </w:body>
@@ -20926,6 +20985,31 @@
       <w:lang w:eastAsia="cs-CZ"/>
     </w:rPr>
   </w:style>
+  <w:style w:type="paragraph" w:styleId="Bezmezer">
+    <w:name w:val="No Spacing"/>
+    <w:link w:val="BezmezerChar"/>
+    <w:uiPriority w:val="1"/>
+    <w:qFormat/>
+    <w:rsid w:val="009519FD"/>
+    <w:pPr>
+      <w:spacing w:after="0" w:line="240" w:lineRule="auto"/>
+    </w:pPr>
+    <w:rPr>
+      <w:rFonts w:eastAsiaTheme="minorEastAsia"/>
+      <w:lang w:eastAsia="cs-CZ"/>
+    </w:rPr>
+  </w:style>
+  <w:style w:type="character" w:customStyle="1" w:styleId="BezmezerChar">
+    <w:name w:val="Bez mezer Char"/>
+    <w:basedOn w:val="Standardnpsmoodstavce"/>
+    <w:link w:val="Bezmezer"/>
+    <w:uiPriority w:val="1"/>
+    <w:rsid w:val="009519FD"/>
+    <w:rPr>
+      <w:rFonts w:eastAsiaTheme="minorEastAsia"/>
+      <w:lang w:eastAsia="cs-CZ"/>
+    </w:rPr>
+  </w:style>
 </w:styles>
 </file>
 

</xml_diff>